<commit_message>
avancer sur la stratégie
</commit_message>
<xml_diff>
--- a/doc/Stratégie de test.docx
+++ b/doc/Stratégie de test.docx
@@ -19,6 +19,200 @@
         </w:rPr>
         <w:t>Stratégie de test</w:t>
       </w:r>
+    </w:p>
+    <w:p>
+      <w:pPr>
+        <w:rPr>
+          <w:color w:val="000000" w:themeColor="text1"/>
+          <w:sz w:val="28"/>
+          <w:szCs w:val="28"/>
+          <w:lang w:val="fr-CH"/>
+        </w:rPr>
+      </w:pPr>
+    </w:p>
+    <w:p>
+      <w:pPr>
+        <w:pStyle w:val="Paragraphedeliste"/>
+        <w:numPr>
+          <w:ilvl w:val="0"/>
+          <w:numId w:val="1"/>
+        </w:numPr>
+        <w:rPr>
+          <w:color w:val="000000" w:themeColor="text1"/>
+          <w:sz w:val="28"/>
+          <w:szCs w:val="28"/>
+          <w:lang w:val="fr-CH"/>
+        </w:rPr>
+      </w:pPr>
+      <w:r>
+        <w:rPr>
+          <w:color w:val="000000" w:themeColor="text1"/>
+          <w:sz w:val="28"/>
+          <w:szCs w:val="28"/>
+          <w:lang w:val="fr-CH"/>
+        </w:rPr>
+        <w:t xml:space="preserve"> Le matériel et logiciels</w:t>
+      </w:r>
+    </w:p>
+    <w:p>
+      <w:pPr>
+        <w:pStyle w:val="Paragraphedeliste"/>
+        <w:rPr>
+          <w:color w:val="000000" w:themeColor="text1"/>
+          <w:sz w:val="28"/>
+          <w:szCs w:val="28"/>
+          <w:lang w:val="fr-CH"/>
+        </w:rPr>
+      </w:pPr>
+    </w:p>
+    <w:p>
+      <w:pPr>
+        <w:pStyle w:val="Paragraphedeliste"/>
+        <w:numPr>
+          <w:ilvl w:val="0"/>
+          <w:numId w:val="1"/>
+        </w:numPr>
+        <w:rPr>
+          <w:color w:val="000000" w:themeColor="text1"/>
+          <w:sz w:val="28"/>
+          <w:szCs w:val="28"/>
+          <w:lang w:val="fr-CH"/>
+        </w:rPr>
+      </w:pPr>
+      <w:r>
+        <w:rPr>
+          <w:color w:val="000000" w:themeColor="text1"/>
+          <w:sz w:val="28"/>
+          <w:szCs w:val="28"/>
+          <w:lang w:val="fr-CH"/>
+        </w:rPr>
+        <w:t xml:space="preserve"> Les données de test</w:t>
+      </w:r>
+    </w:p>
+    <w:p>
+      <w:pPr>
+        <w:pStyle w:val="Paragraphedeliste"/>
+        <w:rPr>
+          <w:color w:val="000000" w:themeColor="text1"/>
+          <w:sz w:val="28"/>
+          <w:szCs w:val="28"/>
+          <w:lang w:val="fr-CH"/>
+        </w:rPr>
+      </w:pPr>
+    </w:p>
+    <w:p>
+      <w:pPr>
+        <w:pStyle w:val="Paragraphedeliste"/>
+        <w:numPr>
+          <w:ilvl w:val="0"/>
+          <w:numId w:val="1"/>
+        </w:numPr>
+        <w:rPr>
+          <w:color w:val="000000" w:themeColor="text1"/>
+          <w:sz w:val="28"/>
+          <w:szCs w:val="28"/>
+          <w:lang w:val="fr-CH"/>
+        </w:rPr>
+      </w:pPr>
+      <w:r>
+        <w:rPr>
+          <w:color w:val="000000" w:themeColor="text1"/>
+          <w:sz w:val="28"/>
+          <w:szCs w:val="28"/>
+          <w:lang w:val="fr-CH"/>
+        </w:rPr>
+        <w:t xml:space="preserve"> Les personnes qui vont participer aux tests : camarades de classe, amis, </w:t>
+      </w:r>
+      <w:r>
+        <w:rPr>
+          <w:color w:val="000000" w:themeColor="text1"/>
+          <w:sz w:val="28"/>
+          <w:szCs w:val="28"/>
+          <w:lang w:val="fr-CH"/>
+        </w:rPr>
+        <w:t>famille, profs, …</w:t>
+      </w:r>
+    </w:p>
+    <w:p>
+      <w:pPr>
+        <w:pStyle w:val="Paragraphedeliste"/>
+        <w:rPr>
+          <w:color w:val="000000" w:themeColor="text1"/>
+          <w:sz w:val="28"/>
+          <w:szCs w:val="28"/>
+          <w:lang w:val="fr-CH"/>
+        </w:rPr>
+      </w:pPr>
+    </w:p>
+    <w:p>
+      <w:pPr>
+        <w:pStyle w:val="Paragraphedeliste"/>
+        <w:numPr>
+          <w:ilvl w:val="0"/>
+          <w:numId w:val="1"/>
+        </w:numPr>
+        <w:rPr>
+          <w:color w:val="000000" w:themeColor="text1"/>
+          <w:sz w:val="28"/>
+          <w:szCs w:val="28"/>
+          <w:lang w:val="fr-CH"/>
+        </w:rPr>
+      </w:pPr>
+      <w:r>
+        <w:rPr>
+          <w:color w:val="000000" w:themeColor="text1"/>
+          <w:sz w:val="28"/>
+          <w:szCs w:val="28"/>
+          <w:lang w:val="fr-CH"/>
+        </w:rPr>
+        <w:t xml:space="preserve"> Le timing des activités de test</w:t>
+      </w:r>
+    </w:p>
+    <w:p>
+      <w:pPr>
+        <w:ind w:left="720"/>
+        <w:rPr>
+          <w:color w:val="000000" w:themeColor="text1"/>
+          <w:sz w:val="28"/>
+          <w:szCs w:val="28"/>
+          <w:lang w:val="fr-CH"/>
+        </w:rPr>
+      </w:pPr>
+    </w:p>
+    <w:p>
+      <w:pPr>
+        <w:pStyle w:val="Paragraphedeliste"/>
+        <w:numPr>
+          <w:ilvl w:val="0"/>
+          <w:numId w:val="1"/>
+        </w:numPr>
+        <w:rPr>
+          <w:color w:val="000000" w:themeColor="text1"/>
+          <w:sz w:val="28"/>
+          <w:szCs w:val="28"/>
+          <w:lang w:val="fr-CH"/>
+        </w:rPr>
+      </w:pPr>
+      <w:r>
+        <w:rPr>
+          <w:color w:val="000000" w:themeColor="text1"/>
+          <w:sz w:val="28"/>
+          <w:szCs w:val="28"/>
+          <w:lang w:val="fr-CH"/>
+        </w:rPr>
+        <w:t xml:space="preserve"> Les types et niveaux de tests effectués</w:t>
+      </w:r>
+    </w:p>
+    <w:p>
+      <w:pPr>
+        <w:pStyle w:val="Paragraphedeliste"/>
+        <w:rPr>
+          <w:color w:val="000000" w:themeColor="text1"/>
+          <w:sz w:val="28"/>
+          <w:szCs w:val="28"/>
+          <w:lang w:val="fr-CH"/>
+        </w:rPr>
+      </w:pPr>
       <w:bookmarkStart w:id="0" w:name="_GoBack"/>
       <w:bookmarkEnd w:id="0"/>
     </w:p>
@@ -30,6 +224,103 @@
     </w:sectPr>
   </w:body>
 </w:document>
+</file>
+
+<file path=word/numbering.xml><?xml version="1.0" encoding="utf-8"?>
+<w:numbering xmlns:wpc="http://schemas.microsoft.com/office/word/2010/wordprocessingCanvas" xmlns:cx="http://schemas.microsoft.com/office/drawing/2014/chartex" xmlns:cx1="http://schemas.microsoft.com/office/drawing/2015/9/8/chartex" xmlns:mc="http://schemas.openxmlformats.org/markup-compatibility/2006" xmlns:o="urn:schemas-microsoft-com:office:office" xmlns:r="http://schemas.openxmlformats.org/officeDocument/2006/relationships" xmlns:m="http://schemas.openxmlformats.org/officeDocument/2006/math" xmlns:v="urn:schemas-microsoft-com:vml" xmlns:wp14="http://schemas.microsoft.com/office/word/2010/wordprocessingDrawing" xmlns:wp="http://schemas.openxmlformats.org/drawingml/2006/wordprocessingDrawing" xmlns:w10="urn:schemas-microsoft-com:office:word" xmlns:w="http://schemas.openxmlformats.org/wordprocessingml/2006/main" xmlns:w14="http://schemas.microsoft.com/office/word/2010/wordml" xmlns:w15="http://schemas.microsoft.com/office/word/2012/wordml" xmlns:w16se="http://schemas.microsoft.com/office/word/2015/wordml/symex" xmlns:wpg="http://schemas.microsoft.com/office/word/2010/wordprocessingGroup" xmlns:wpi="http://schemas.microsoft.com/office/word/2010/wordprocessingInk" xmlns:wne="http://schemas.microsoft.com/office/word/2006/wordml" xmlns:wps="http://schemas.microsoft.com/office/word/2010/wordprocessingShape" mc:Ignorable="w14 w15 w16se wp14">
+  <w:abstractNum w:abstractNumId="0" w15:restartNumberingAfterBreak="0">
+    <w:nsid w:val="67D63A06"/>
+    <w:multiLevelType w:val="hybridMultilevel"/>
+    <w:tmpl w:val="94005742"/>
+    <w:lvl w:ilvl="0" w:tplc="100C000F">
+      <w:start w:val="1"/>
+      <w:numFmt w:val="decimal"/>
+      <w:lvlText w:val="%1."/>
+      <w:lvlJc w:val="left"/>
+      <w:pPr>
+        <w:ind w:left="720" w:hanging="360"/>
+      </w:pPr>
+      <w:rPr>
+        <w:rFonts w:hint="default"/>
+      </w:rPr>
+    </w:lvl>
+    <w:lvl w:ilvl="1" w:tplc="100C0019" w:tentative="1">
+      <w:start w:val="1"/>
+      <w:numFmt w:val="lowerLetter"/>
+      <w:lvlText w:val="%2."/>
+      <w:lvlJc w:val="left"/>
+      <w:pPr>
+        <w:ind w:left="1440" w:hanging="360"/>
+      </w:pPr>
+    </w:lvl>
+    <w:lvl w:ilvl="2" w:tplc="100C001B" w:tentative="1">
+      <w:start w:val="1"/>
+      <w:numFmt w:val="lowerRoman"/>
+      <w:lvlText w:val="%3."/>
+      <w:lvlJc w:val="right"/>
+      <w:pPr>
+        <w:ind w:left="2160" w:hanging="180"/>
+      </w:pPr>
+    </w:lvl>
+    <w:lvl w:ilvl="3" w:tplc="100C000F" w:tentative="1">
+      <w:start w:val="1"/>
+      <w:numFmt w:val="decimal"/>
+      <w:lvlText w:val="%4."/>
+      <w:lvlJc w:val="left"/>
+      <w:pPr>
+        <w:ind w:left="2880" w:hanging="360"/>
+      </w:pPr>
+    </w:lvl>
+    <w:lvl w:ilvl="4" w:tplc="100C0019" w:tentative="1">
+      <w:start w:val="1"/>
+      <w:numFmt w:val="lowerLetter"/>
+      <w:lvlText w:val="%5."/>
+      <w:lvlJc w:val="left"/>
+      <w:pPr>
+        <w:ind w:left="3600" w:hanging="360"/>
+      </w:pPr>
+    </w:lvl>
+    <w:lvl w:ilvl="5" w:tplc="100C001B" w:tentative="1">
+      <w:start w:val="1"/>
+      <w:numFmt w:val="lowerRoman"/>
+      <w:lvlText w:val="%6."/>
+      <w:lvlJc w:val="right"/>
+      <w:pPr>
+        <w:ind w:left="4320" w:hanging="180"/>
+      </w:pPr>
+    </w:lvl>
+    <w:lvl w:ilvl="6" w:tplc="100C000F" w:tentative="1">
+      <w:start w:val="1"/>
+      <w:numFmt w:val="decimal"/>
+      <w:lvlText w:val="%7."/>
+      <w:lvlJc w:val="left"/>
+      <w:pPr>
+        <w:ind w:left="5040" w:hanging="360"/>
+      </w:pPr>
+    </w:lvl>
+    <w:lvl w:ilvl="7" w:tplc="100C0019" w:tentative="1">
+      <w:start w:val="1"/>
+      <w:numFmt w:val="lowerLetter"/>
+      <w:lvlText w:val="%8."/>
+      <w:lvlJc w:val="left"/>
+      <w:pPr>
+        <w:ind w:left="5760" w:hanging="360"/>
+      </w:pPr>
+    </w:lvl>
+    <w:lvl w:ilvl="8" w:tplc="100C001B" w:tentative="1">
+      <w:start w:val="1"/>
+      <w:numFmt w:val="lowerRoman"/>
+      <w:lvlText w:val="%9."/>
+      <w:lvlJc w:val="right"/>
+      <w:pPr>
+        <w:ind w:left="6480" w:hanging="180"/>
+      </w:pPr>
+    </w:lvl>
+  </w:abstractNum>
+  <w:num w:numId="1">
+    <w:abstractNumId w:val="0"/>
+  </w:num>
+</w:numbering>
 </file>
 
 <file path=word/styles.xml><?xml version="1.0" encoding="utf-8"?>
@@ -494,6 +785,17 @@
       <w:lang w:val="en-GB"/>
     </w:rPr>
   </w:style>
+  <w:style w:type="paragraph" w:styleId="Paragraphedeliste">
+    <w:name w:val="List Paragraph"/>
+    <w:basedOn w:val="Normal"/>
+    <w:uiPriority w:val="34"/>
+    <w:qFormat/>
+    <w:rsid w:val="001248DA"/>
+    <w:pPr>
+      <w:ind w:left="720"/>
+      <w:contextualSpacing/>
+    </w:pPr>
+  </w:style>
 </w:styles>
 </file>
 

</xml_diff>

<commit_message>
sprint 2 presque finis manque plus que le refiew
</commit_message>
<xml_diff>
--- a/doc/Stratégie de test.docx
+++ b/doc/Stratégie de test.docx
@@ -11,8 +11,6 @@
           <w:lang w:val="fr-CH"/>
         </w:rPr>
       </w:pPr>
-      <w:bookmarkStart w:id="0" w:name="_GoBack"/>
-      <w:bookmarkEnd w:id="0"/>
       <w:r>
         <w:rPr>
           <w:color w:val="FF0000"/>
@@ -112,6 +110,30 @@
           <w:szCs w:val="28"/>
           <w:lang w:val="fr-CH"/>
         </w:rPr>
+        <w:t>OS W10</w:t>
+      </w:r>
+    </w:p>
+    <w:p>
+      <w:pPr>
+        <w:pStyle w:val="Paragraphedeliste"/>
+        <w:numPr>
+          <w:ilvl w:val="0"/>
+          <w:numId w:val="2"/>
+        </w:numPr>
+        <w:rPr>
+          <w:color w:val="000000" w:themeColor="text1"/>
+          <w:sz w:val="28"/>
+          <w:szCs w:val="28"/>
+          <w:lang w:val="fr-CH"/>
+        </w:rPr>
+      </w:pPr>
+      <w:r>
+        <w:rPr>
+          <w:color w:val="000000" w:themeColor="text1"/>
+          <w:sz w:val="28"/>
+          <w:szCs w:val="28"/>
+          <w:lang w:val="fr-CH"/>
+        </w:rPr>
         <w:t>Ordinateur : PC Ecole</w:t>
       </w:r>
     </w:p>
@@ -195,7 +217,31 @@
           <w:szCs w:val="28"/>
           <w:lang w:val="fr-CH"/>
         </w:rPr>
-        <w:t>Bon fonctionnement des choix des grilles</w:t>
+        <w:t>Je vais tester sur 2 grille</w:t>
+      </w:r>
+    </w:p>
+    <w:p>
+      <w:pPr>
+        <w:pStyle w:val="Paragraphedeliste"/>
+        <w:numPr>
+          <w:ilvl w:val="0"/>
+          <w:numId w:val="3"/>
+        </w:numPr>
+        <w:rPr>
+          <w:color w:val="000000" w:themeColor="text1"/>
+          <w:sz w:val="28"/>
+          <w:szCs w:val="28"/>
+          <w:lang w:val="fr-CH"/>
+        </w:rPr>
+      </w:pPr>
+      <w:r>
+        <w:rPr>
+          <w:color w:val="000000" w:themeColor="text1"/>
+          <w:sz w:val="28"/>
+          <w:szCs w:val="28"/>
+          <w:lang w:val="fr-CH"/>
+        </w:rPr>
+        <w:t>3 à 4 bateaux</w:t>
       </w:r>
     </w:p>
     <w:p>
@@ -219,7 +265,7 @@
           <w:szCs w:val="28"/>
           <w:lang w:val="fr-CH"/>
         </w:rPr>
-        <w:t xml:space="preserve"> Les personnes qui vont participer aux tests : camarades de classe, amis, famille, profs, …</w:t>
+        <w:t>Les personnes qui vont participer aux tests : camarades de classe, amis, famille, profs, …</w:t>
       </w:r>
     </w:p>
     <w:p>
@@ -243,7 +289,16 @@
           <w:szCs w:val="28"/>
           <w:lang w:val="fr-CH"/>
         </w:rPr>
-        <w:t>Professeurs : Pour m’aider à me dire si je vais sur le bon chemin</w:t>
+        <w:t xml:space="preserve">Professeurs : </w:t>
+      </w:r>
+      <w:r>
+        <w:rPr>
+          <w:color w:val="000000" w:themeColor="text1"/>
+          <w:sz w:val="28"/>
+          <w:szCs w:val="28"/>
+          <w:lang w:val="fr-CH"/>
+        </w:rPr>
+        <w:t>va tester pour voir si cela fonctionne</w:t>
       </w:r>
     </w:p>
     <w:p>
@@ -267,19 +322,79 @@
           <w:szCs w:val="28"/>
           <w:lang w:val="fr-CH"/>
         </w:rPr>
-        <w:t>Johny : Pour m’aider quand je n’arrive pas</w:t>
+        <w:t>John</w:t>
+      </w:r>
+      <w:r>
+        <w:rPr>
+          <w:color w:val="000000" w:themeColor="text1"/>
+          <w:sz w:val="28"/>
+          <w:szCs w:val="28"/>
+          <w:lang w:val="fr-CH"/>
+        </w:rPr>
+        <w:t>n</w:t>
+      </w:r>
+      <w:r>
+        <w:rPr>
+          <w:color w:val="000000" w:themeColor="text1"/>
+          <w:sz w:val="28"/>
+          <w:szCs w:val="28"/>
+          <w:lang w:val="fr-CH"/>
+        </w:rPr>
+        <w:t xml:space="preserve">y : </w:t>
+      </w:r>
+      <w:r>
+        <w:rPr>
+          <w:color w:val="000000" w:themeColor="text1"/>
+          <w:sz w:val="28"/>
+          <w:szCs w:val="28"/>
+          <w:lang w:val="fr-CH"/>
+        </w:rPr>
+        <w:t xml:space="preserve">va </w:t>
+      </w:r>
+      <w:r>
+        <w:rPr>
+          <w:color w:val="000000" w:themeColor="text1"/>
+          <w:sz w:val="28"/>
+          <w:szCs w:val="28"/>
+          <w:lang w:val="fr-CH"/>
+        </w:rPr>
+        <w:t>tester</w:t>
+      </w:r>
+      <w:r>
+        <w:rPr>
+          <w:color w:val="000000" w:themeColor="text1"/>
+          <w:sz w:val="28"/>
+          <w:szCs w:val="28"/>
+          <w:lang w:val="fr-CH"/>
+        </w:rPr>
+        <w:t xml:space="preserve"> pour voir si cela fonctionne</w:t>
       </w:r>
     </w:p>
     <w:p>
       <w:pPr>
         <w:pStyle w:val="Paragraphedeliste"/>
-        <w:rPr>
-          <w:color w:val="000000" w:themeColor="text1"/>
-          <w:sz w:val="28"/>
-          <w:szCs w:val="28"/>
-          <w:lang w:val="fr-CH"/>
-        </w:rPr>
-      </w:pPr>
+        <w:numPr>
+          <w:ilvl w:val="0"/>
+          <w:numId w:val="4"/>
+        </w:numPr>
+        <w:rPr>
+          <w:color w:val="000000" w:themeColor="text1"/>
+          <w:sz w:val="28"/>
+          <w:szCs w:val="28"/>
+          <w:lang w:val="fr-CH"/>
+        </w:rPr>
+      </w:pPr>
+      <w:r>
+        <w:rPr>
+          <w:color w:val="000000" w:themeColor="text1"/>
+          <w:sz w:val="28"/>
+          <w:szCs w:val="28"/>
+          <w:lang w:val="fr-CH"/>
+        </w:rPr>
+        <w:t>Je vais tester moi-même pour voir si cela fonctionne</w:t>
+      </w:r>
+      <w:bookmarkStart w:id="0" w:name="_GoBack"/>
+      <w:bookmarkEnd w:id="0"/>
     </w:p>
     <w:p>
       <w:pPr>
@@ -374,19 +489,8 @@
           <w:szCs w:val="28"/>
           <w:lang w:val="fr-CH"/>
         </w:rPr>
-        <w:t xml:space="preserve">Sur </w:t>
-      </w:r>
-      <w:proofErr w:type="spellStart"/>
-      <w:r>
-        <w:rPr>
-          <w:color w:val="000000" w:themeColor="text1"/>
-          <w:sz w:val="28"/>
-          <w:szCs w:val="28"/>
-          <w:lang w:val="fr-CH"/>
-        </w:rPr>
-        <w:t>VmWare</w:t>
-      </w:r>
-      <w:proofErr w:type="spellEnd"/>
+        <w:t>Des nouveaux tests seront effectués à chaque étapes importantes</w:t>
+      </w:r>
     </w:p>
     <w:sectPr>
       <w:pgSz w:w="11906" w:h="16838"/>

</xml_diff>